<commit_message>
fix: comentários do código
</commit_message>
<xml_diff>
--- a/resources/EduardoAmengualGarcia_Template.docx
+++ b/resources/EduardoAmengualGarcia_Template.docx
@@ -1854,15 +1854,14 @@
       <w:r>
         <w:rPr>
           <w:rFonts w:asciiTheme="minorHAnsi" w:hAnsiTheme="minorHAnsi" w:cstheme="minorHAnsi"/>
-          <w:noProof/>
           <w:sz w:val="24"/>
           <w:szCs w:val="24"/>
         </w:rPr>
         <w:drawing>
-          <wp:inline distT="0" distB="0" distL="0" distR="0" wp14:anchorId="56EB0149" wp14:editId="4DB641BA">
-            <wp:extent cx="5400040" cy="2446020"/>
+          <wp:inline distT="0" distB="0" distL="0" distR="0" wp14:anchorId="274F1EAD" wp14:editId="4BB0DA3A">
+            <wp:extent cx="5400040" cy="2762250"/>
             <wp:effectExtent l="0" t="0" r="0" b="0"/>
-            <wp:docPr id="1245836684" name="Imagem 1" descr="Tela de computador com fundo preto&#10;&#10;Descrição gerada automaticamente"/>
+            <wp:docPr id="206307824" name="Imagem 1" descr="Tela de celular com fundo preto&#10;&#10;Descrição gerada automaticamente"/>
             <wp:cNvGraphicFramePr>
               <a:graphicFrameLocks xmlns:a="http://schemas.openxmlformats.org/drawingml/2006/main" noChangeAspect="1"/>
             </wp:cNvGraphicFramePr>
@@ -1870,7 +1869,7 @@
               <a:graphicData uri="http://schemas.openxmlformats.org/drawingml/2006/picture">
                 <pic:pic xmlns:pic="http://schemas.openxmlformats.org/drawingml/2006/picture">
                   <pic:nvPicPr>
-                    <pic:cNvPr id="1245836684" name="Imagem 1" descr="Tela de computador com fundo preto&#10;&#10;Descrição gerada automaticamente"/>
+                    <pic:cNvPr id="206307824" name="Imagem 1" descr="Tela de celular com fundo preto&#10;&#10;Descrição gerada automaticamente"/>
                     <pic:cNvPicPr/>
                   </pic:nvPicPr>
                   <pic:blipFill>
@@ -1882,7 +1881,7 @@
                   <pic:spPr>
                     <a:xfrm>
                       <a:off x="0" y="0"/>
-                      <a:ext cx="5400040" cy="2446020"/>
+                      <a:ext cx="5400040" cy="2762250"/>
                     </a:xfrm>
                     <a:prstGeom prst="rect">
                       <a:avLst/>
@@ -1971,16 +1970,15 @@
       <w:r>
         <w:rPr>
           <w:rFonts w:asciiTheme="minorHAnsi" w:hAnsiTheme="minorHAnsi" w:cstheme="minorHAnsi"/>
-          <w:noProof/>
           <w:sz w:val="20"/>
           <w:szCs w:val="20"/>
         </w:rPr>
         <w:lastRenderedPageBreak/>
         <w:drawing>
-          <wp:inline distT="0" distB="0" distL="0" distR="0" wp14:anchorId="65FFF6D7" wp14:editId="02EB0784">
-            <wp:extent cx="5400040" cy="2426970"/>
-            <wp:effectExtent l="0" t="0" r="0" b="0"/>
-            <wp:docPr id="894638866" name="Imagem 1" descr="Interface gráfica do usuário, Texto&#10;&#10;Descrição gerada automaticamente"/>
+          <wp:inline distT="0" distB="0" distL="0" distR="0" wp14:anchorId="0BC9F18E" wp14:editId="7B66C93D">
+            <wp:extent cx="5400040" cy="2376805"/>
+            <wp:effectExtent l="0" t="0" r="0" b="4445"/>
+            <wp:docPr id="364157741" name="Imagem 1" descr="Tela de celular&#10;&#10;Descrição gerada automaticamente"/>
             <wp:cNvGraphicFramePr>
               <a:graphicFrameLocks xmlns:a="http://schemas.openxmlformats.org/drawingml/2006/main" noChangeAspect="1"/>
             </wp:cNvGraphicFramePr>
@@ -1988,7 +1986,7 @@
               <a:graphicData uri="http://schemas.openxmlformats.org/drawingml/2006/picture">
                 <pic:pic xmlns:pic="http://schemas.openxmlformats.org/drawingml/2006/picture">
                   <pic:nvPicPr>
-                    <pic:cNvPr id="894638866" name="Imagem 1" descr="Interface gráfica do usuário, Texto&#10;&#10;Descrição gerada automaticamente"/>
+                    <pic:cNvPr id="364157741" name="Imagem 1" descr="Tela de celular&#10;&#10;Descrição gerada automaticamente"/>
                     <pic:cNvPicPr/>
                   </pic:nvPicPr>
                   <pic:blipFill>
@@ -2000,7 +1998,7 @@
                   <pic:spPr>
                     <a:xfrm>
                       <a:off x="0" y="0"/>
-                      <a:ext cx="5400040" cy="2426970"/>
+                      <a:ext cx="5400040" cy="2376805"/>
                     </a:xfrm>
                     <a:prstGeom prst="rect">
                       <a:avLst/>
@@ -2050,90 +2048,83 @@
           <w:sz w:val="24"/>
           <w:szCs w:val="24"/>
         </w:rPr>
-        <w:t xml:space="preserve">Vale dizer que a chance de houver um ganhador é bem </w:t>
-      </w:r>
-      <w:r>
-        <w:rPr>
-          <w:rFonts w:asciiTheme="minorHAnsi" w:hAnsiTheme="minorHAnsi" w:cstheme="minorHAnsi"/>
-          <w:sz w:val="24"/>
-          <w:szCs w:val="24"/>
-        </w:rPr>
-        <w:t>baixa,</w:t>
-      </w:r>
-      <w:r>
-        <w:rPr>
-          <w:rFonts w:asciiTheme="minorHAnsi" w:hAnsiTheme="minorHAnsi" w:cstheme="minorHAnsi"/>
-          <w:sz w:val="24"/>
-          <w:szCs w:val="24"/>
-        </w:rPr>
-        <w:t xml:space="preserve"> entretanto, caso deseje-se forçar um ganhador do sorteio, ou vários ganhadores,</w:t>
-      </w:r>
-      <w:r>
-        <w:rPr>
-          <w:rFonts w:asciiTheme="minorHAnsi" w:hAnsiTheme="minorHAnsi" w:cstheme="minorHAnsi"/>
-          <w:sz w:val="24"/>
-          <w:szCs w:val="24"/>
-        </w:rPr>
-        <w:t xml:space="preserve"> acesse o arquivo </w:t>
-      </w:r>
-      <w:r>
-        <w:rPr>
-          <w:rFonts w:asciiTheme="minorHAnsi" w:hAnsiTheme="minorHAnsi" w:cstheme="minorHAnsi"/>
-          <w:b/>
-          <w:bCs/>
-          <w:sz w:val="24"/>
-          <w:szCs w:val="24"/>
-        </w:rPr>
-        <w:t xml:space="preserve">sorteio.vue </w:t>
-      </w:r>
-      <w:r>
-        <w:rPr>
-          <w:rFonts w:asciiTheme="minorHAnsi" w:hAnsiTheme="minorHAnsi" w:cstheme="minorHAnsi"/>
-          <w:sz w:val="24"/>
-          <w:szCs w:val="24"/>
-        </w:rPr>
-        <w:t>(Figura 11)</w:t>
-      </w:r>
-      <w:r>
-        <w:rPr>
-          <w:rFonts w:asciiTheme="minorHAnsi" w:hAnsiTheme="minorHAnsi" w:cstheme="minorHAnsi"/>
-          <w:b/>
-          <w:bCs/>
-          <w:sz w:val="24"/>
-          <w:szCs w:val="24"/>
-        </w:rPr>
-        <w:t xml:space="preserve"> </w:t>
-      </w:r>
-      <w:r>
-        <w:rPr>
-          <w:rFonts w:asciiTheme="minorHAnsi" w:hAnsiTheme="minorHAnsi" w:cstheme="minorHAnsi"/>
-          <w:sz w:val="24"/>
-          <w:szCs w:val="24"/>
-        </w:rPr>
-        <w:t>e, tire dos comentários o trecho de código da linha 52 até a linha 57 e, comente a linha 60.</w:t>
+        <w:t xml:space="preserve">Vale dizer </w:t>
+      </w:r>
+      <w:r>
+        <w:rPr>
+          <w:rFonts w:asciiTheme="minorHAnsi" w:hAnsiTheme="minorHAnsi" w:cstheme="minorHAnsi"/>
+          <w:sz w:val="24"/>
+          <w:szCs w:val="24"/>
+        </w:rPr>
+        <w:t>que o sistema emite uma mensagem ao término do sorteio informando se houve um ganhador ao fim do sorteio ou, se o sorteio acabou sem vencedores.</w:t>
       </w:r>
     </w:p>
     <w:p>
       <w:pPr>
         <w:jc w:val="both"/>
         <w:rPr>
-          <w:rFonts w:asciiTheme="minorHAnsi" w:hAnsiTheme="minorHAnsi" w:cstheme="minorHAnsi"/>
-          <w:sz w:val="24"/>
-          <w:szCs w:val="24"/>
-        </w:rPr>
-      </w:pPr>
-      <w:r>
-        <w:rPr>
-          <w:rFonts w:asciiTheme="minorHAnsi" w:hAnsiTheme="minorHAnsi" w:cstheme="minorHAnsi"/>
-          <w:noProof/>
+          <w:rFonts w:asciiTheme="majorHAnsi" w:hAnsiTheme="majorHAnsi" w:cstheme="majorHAnsi"/>
+          <w:b/>
+          <w:bCs/>
+          <w:color w:val="2F5496" w:themeColor="accent1" w:themeShade="BF"/>
+          <w:sz w:val="24"/>
+          <w:szCs w:val="24"/>
+        </w:rPr>
+      </w:pPr>
+      <w:r>
+        <w:rPr>
+          <w:rFonts w:asciiTheme="majorHAnsi" w:hAnsiTheme="majorHAnsi" w:cstheme="majorHAnsi"/>
+          <w:b/>
+          <w:bCs/>
+          <w:color w:val="2F5496" w:themeColor="accent1" w:themeShade="BF"/>
+          <w:sz w:val="24"/>
+          <w:szCs w:val="24"/>
+        </w:rPr>
+        <w:t>FUNCIONALIDADE 5 – Fim da apuração</w:t>
+      </w:r>
+    </w:p>
+    <w:p>
+      <w:pPr>
+        <w:jc w:val="both"/>
+        <w:rPr>
+          <w:rFonts w:asciiTheme="minorHAnsi" w:hAnsiTheme="minorHAnsi" w:cstheme="minorHAnsi"/>
+          <w:sz w:val="24"/>
+          <w:szCs w:val="24"/>
+        </w:rPr>
+      </w:pPr>
+      <w:r>
+        <w:rPr>
+          <w:rFonts w:asciiTheme="minorHAnsi" w:hAnsiTheme="minorHAnsi" w:cstheme="minorHAnsi"/>
+          <w:sz w:val="24"/>
+          <w:szCs w:val="24"/>
+        </w:rPr>
+        <w:t>A apuração do sorteio pode ser feita após a ação do mesmo, voltando para a página da respectiva edição do sorteio, onde o conteúdo da página irá mudar e, passaremos a ver a lista de vencedores caso haja algum, todos os números sorteados, a quantidade de rodadas do sorteio, a quantidade de vencedores em formato de tabela organizados em ordem alfabética (Figura 12).</w:t>
+      </w:r>
+    </w:p>
+    <w:p>
+      <w:pPr>
+        <w:jc w:val="both"/>
+        <w:rPr>
+          <w:rFonts w:asciiTheme="minorHAnsi" w:hAnsiTheme="minorHAnsi" w:cstheme="minorHAnsi"/>
+          <w:b/>
+          <w:bCs/>
+          <w:sz w:val="24"/>
+          <w:szCs w:val="24"/>
+        </w:rPr>
+      </w:pPr>
+      <w:r>
+        <w:rPr>
+          <w:rFonts w:asciiTheme="minorHAnsi" w:hAnsiTheme="minorHAnsi" w:cstheme="minorHAnsi"/>
+          <w:b/>
+          <w:bCs/>
           <w:sz w:val="24"/>
           <w:szCs w:val="24"/>
         </w:rPr>
         <w:drawing>
-          <wp:inline distT="0" distB="0" distL="0" distR="0" wp14:anchorId="586C5316" wp14:editId="5DCE5C7F">
-            <wp:extent cx="5400040" cy="1829435"/>
+          <wp:inline distT="0" distB="0" distL="0" distR="0" wp14:anchorId="4FB406BF" wp14:editId="4ABE997C">
+            <wp:extent cx="5400040" cy="2275840"/>
             <wp:effectExtent l="0" t="0" r="0" b="0"/>
-            <wp:docPr id="496053710" name="Imagem 1" descr="Texto&#10;&#10;Descrição gerada automaticamente"/>
+            <wp:docPr id="710141709" name="Imagem 1" descr="Tela de computador com fundo preto&#10;&#10;Descrição gerada automaticamente"/>
             <wp:cNvGraphicFramePr>
               <a:graphicFrameLocks xmlns:a="http://schemas.openxmlformats.org/drawingml/2006/main" noChangeAspect="1"/>
             </wp:cNvGraphicFramePr>
@@ -2141,7 +2132,7 @@
               <a:graphicData uri="http://schemas.openxmlformats.org/drawingml/2006/picture">
                 <pic:pic xmlns:pic="http://schemas.openxmlformats.org/drawingml/2006/picture">
                   <pic:nvPicPr>
-                    <pic:cNvPr id="496053710" name="Imagem 1" descr="Texto&#10;&#10;Descrição gerada automaticamente"/>
+                    <pic:cNvPr id="710141709" name="Imagem 1" descr="Tela de computador com fundo preto&#10;&#10;Descrição gerada automaticamente"/>
                     <pic:cNvPicPr/>
                   </pic:nvPicPr>
                   <pic:blipFill>
@@ -2153,7 +2144,7 @@
                   <pic:spPr>
                     <a:xfrm>
                       <a:off x="0" y="0"/>
-                      <a:ext cx="5400040" cy="1829435"/>
+                      <a:ext cx="5400040" cy="2275840"/>
                     </a:xfrm>
                     <a:prstGeom prst="rect">
                       <a:avLst/>
@@ -2185,7 +2176,7 @@
           <w:sz w:val="20"/>
           <w:szCs w:val="20"/>
         </w:rPr>
-        <w:t>Figura 11: Tutorial de como forçar um vencedor</w:t>
+        <w:t>Figura 12: Parte 1 da apuração do sorteio</w:t>
       </w:r>
     </w:p>
     <w:p>
@@ -2203,40 +2194,18 @@
           <w:sz w:val="24"/>
           <w:szCs w:val="24"/>
         </w:rPr>
-        <w:t>Esse código, ao invés de adicionar o próximo número aleatório sorteado na fila para verificação com as apostas, força a combinação escolhida pelo usuário a ser o “próximo número sorteado” na posição que o usuário escolher. Por exemplo, se a variável position for 10 e, a combinação do vetor [1,2,3,4,5], sabe-se que a décima combinação do sorteio será os números [1,2,3,4,5]</w:t>
-      </w:r>
-      <w:r>
-        <w:rPr>
-          <w:rFonts w:asciiTheme="minorHAnsi" w:hAnsiTheme="minorHAnsi" w:cstheme="minorHAnsi"/>
-          <w:sz w:val="24"/>
-          <w:szCs w:val="24"/>
-        </w:rPr>
-        <w:t>.</w:t>
+        <w:t>E para fechar essa funcionalidade, logo abaixo da tabela de ganhadores, há uma lista com todos os números escolhidos pelos usuários, bem como a quantidade de vezes que foram escolhidos no total da edição (Figura 13).</w:t>
       </w:r>
     </w:p>
     <w:p>
       <w:pPr>
         <w:jc w:val="both"/>
         <w:rPr>
-          <w:rFonts w:asciiTheme="majorHAnsi" w:hAnsiTheme="majorHAnsi" w:cstheme="majorHAnsi"/>
-          <w:b/>
-          <w:bCs/>
-          <w:color w:val="2F5496" w:themeColor="accent1" w:themeShade="BF"/>
-          <w:sz w:val="24"/>
-          <w:szCs w:val="24"/>
-        </w:rPr>
-      </w:pPr>
-      <w:r>
-        <w:rPr>
-          <w:rFonts w:asciiTheme="majorHAnsi" w:hAnsiTheme="majorHAnsi" w:cstheme="majorHAnsi"/>
-          <w:b/>
-          <w:bCs/>
-          <w:color w:val="2F5496" w:themeColor="accent1" w:themeShade="BF"/>
-          <w:sz w:val="24"/>
-          <w:szCs w:val="24"/>
-        </w:rPr>
-        <w:t>FUNCIONALIDADE 5 – Fim da apuração</w:t>
-      </w:r>
+          <w:rFonts w:asciiTheme="minorHAnsi" w:hAnsiTheme="minorHAnsi" w:cstheme="minorHAnsi"/>
+          <w:sz w:val="24"/>
+          <w:szCs w:val="24"/>
+        </w:rPr>
+      </w:pPr>
     </w:p>
     <w:p>
       <w:pPr>
@@ -2253,43 +2222,11 @@
           <w:sz w:val="24"/>
           <w:szCs w:val="24"/>
         </w:rPr>
-        <w:t xml:space="preserve">A apuração do sorteio pode ser feita após a ação do mesmo, voltando para a página da respectiva edição do sorteio, onde o conteúdo da página irá mudar e, passaremos a ver a lista de vencedores caso haja algum, todos os números sorteados, a quantidade de </w:t>
-      </w:r>
-      <w:r>
-        <w:rPr>
-          <w:rFonts w:asciiTheme="minorHAnsi" w:hAnsiTheme="minorHAnsi" w:cstheme="minorHAnsi"/>
-          <w:sz w:val="24"/>
-          <w:szCs w:val="24"/>
-        </w:rPr>
-        <w:lastRenderedPageBreak/>
-        <w:t>rodadas do sorteio, a quantidade de vencedores em formato de tabela organizados em ordem alfabética (Figura 12).</w:t>
-      </w:r>
-    </w:p>
-    <w:p>
-      <w:pPr>
-        <w:jc w:val="both"/>
-        <w:rPr>
-          <w:rFonts w:asciiTheme="minorHAnsi" w:hAnsiTheme="minorHAnsi" w:cstheme="minorHAnsi"/>
-          <w:b/>
-          <w:bCs/>
-          <w:sz w:val="24"/>
-          <w:szCs w:val="24"/>
-        </w:rPr>
-      </w:pPr>
-      <w:r>
-        <w:rPr>
-          <w:rFonts w:asciiTheme="minorHAnsi" w:hAnsiTheme="minorHAnsi" w:cstheme="minorHAnsi"/>
-          <w:b/>
-          <w:bCs/>
-          <w:noProof/>
-          <w:sz w:val="24"/>
-          <w:szCs w:val="24"/>
-        </w:rPr>
         <w:drawing>
-          <wp:inline distT="0" distB="0" distL="0" distR="0" wp14:anchorId="4AC1C0D0" wp14:editId="754B8D06">
-            <wp:extent cx="5400040" cy="2675255"/>
+          <wp:inline distT="0" distB="0" distL="0" distR="0" wp14:anchorId="288DA056" wp14:editId="52F6F42E">
+            <wp:extent cx="5400040" cy="4542790"/>
             <wp:effectExtent l="0" t="0" r="0" b="0"/>
-            <wp:docPr id="1405446431" name="Imagem 1" descr="Tela de computador com jogo&#10;&#10;Descrição gerada automaticamente"/>
+            <wp:docPr id="652408944" name="Imagem 1" descr="Interface gráfica do usuário&#10;&#10;Descrição gerada automaticamente com confiança média"/>
             <wp:cNvGraphicFramePr>
               <a:graphicFrameLocks xmlns:a="http://schemas.openxmlformats.org/drawingml/2006/main" noChangeAspect="1"/>
             </wp:cNvGraphicFramePr>
@@ -2297,7 +2234,7 @@
               <a:graphicData uri="http://schemas.openxmlformats.org/drawingml/2006/picture">
                 <pic:pic xmlns:pic="http://schemas.openxmlformats.org/drawingml/2006/picture">
                   <pic:nvPicPr>
-                    <pic:cNvPr id="1405446431" name="Imagem 1" descr="Tela de computador com jogo&#10;&#10;Descrição gerada automaticamente"/>
+                    <pic:cNvPr id="652408944" name="Imagem 1" descr="Interface gráfica do usuário&#10;&#10;Descrição gerada automaticamente com confiança média"/>
                     <pic:cNvPicPr/>
                   </pic:nvPicPr>
                   <pic:blipFill>
@@ -2309,111 +2246,7 @@
                   <pic:spPr>
                     <a:xfrm>
                       <a:off x="0" y="0"/>
-                      <a:ext cx="5400040" cy="2675255"/>
-                    </a:xfrm>
-                    <a:prstGeom prst="rect">
-                      <a:avLst/>
-                    </a:prstGeom>
-                  </pic:spPr>
-                </pic:pic>
-              </a:graphicData>
-            </a:graphic>
-          </wp:inline>
-        </w:drawing>
-      </w:r>
-    </w:p>
-    <w:p>
-      <w:pPr>
-        <w:jc w:val="center"/>
-        <w:rPr>
-          <w:rFonts w:asciiTheme="minorHAnsi" w:hAnsiTheme="minorHAnsi" w:cstheme="minorHAnsi"/>
-          <w:b/>
-          <w:bCs/>
-          <w:sz w:val="20"/>
-          <w:szCs w:val="20"/>
-        </w:rPr>
-      </w:pPr>
-      <w:r>
-        <w:rPr>
-          <w:rFonts w:asciiTheme="minorHAnsi" w:hAnsiTheme="minorHAnsi" w:cstheme="minorHAnsi"/>
-          <w:b/>
-          <w:bCs/>
-          <w:sz w:val="20"/>
-          <w:szCs w:val="20"/>
-        </w:rPr>
-        <w:t>Figura 12: Parte 1 da apuração do sorteio</w:t>
-      </w:r>
-    </w:p>
-    <w:p>
-      <w:pPr>
-        <w:jc w:val="both"/>
-        <w:rPr>
-          <w:rFonts w:asciiTheme="minorHAnsi" w:hAnsiTheme="minorHAnsi" w:cstheme="minorHAnsi"/>
-          <w:sz w:val="24"/>
-          <w:szCs w:val="24"/>
-        </w:rPr>
-      </w:pPr>
-      <w:r>
-        <w:rPr>
-          <w:rFonts w:asciiTheme="minorHAnsi" w:hAnsiTheme="minorHAnsi" w:cstheme="minorHAnsi"/>
-          <w:sz w:val="24"/>
-          <w:szCs w:val="24"/>
-        </w:rPr>
-        <w:t>E para fechar essa funcionalidade, logo abaixo da tabela de ganhadores, há uma lista com todos os números escolhidos pelos usuários, bem como a quantidade de vezes que foram escolhidos no total da edição (Figura 13).</w:t>
-      </w:r>
-    </w:p>
-    <w:p>
-      <w:pPr>
-        <w:jc w:val="both"/>
-        <w:rPr>
-          <w:rFonts w:asciiTheme="minorHAnsi" w:hAnsiTheme="minorHAnsi" w:cstheme="minorHAnsi"/>
-          <w:sz w:val="24"/>
-          <w:szCs w:val="24"/>
-        </w:rPr>
-      </w:pPr>
-    </w:p>
-    <w:p>
-      <w:pPr>
-        <w:jc w:val="both"/>
-        <w:rPr>
-          <w:rFonts w:asciiTheme="minorHAnsi" w:hAnsiTheme="minorHAnsi" w:cstheme="minorHAnsi"/>
-          <w:sz w:val="24"/>
-          <w:szCs w:val="24"/>
-        </w:rPr>
-      </w:pPr>
-      <w:r>
-        <w:rPr>
-          <w:rFonts w:asciiTheme="minorHAnsi" w:hAnsiTheme="minorHAnsi" w:cstheme="minorHAnsi"/>
-          <w:noProof/>
-          <w:sz w:val="24"/>
-          <w:szCs w:val="24"/>
-        </w:rPr>
-        <w:lastRenderedPageBreak/>
-        <w:drawing>
-          <wp:inline distT="0" distB="0" distL="0" distR="0" wp14:anchorId="66E1D937" wp14:editId="12057269">
-            <wp:extent cx="5400040" cy="3733165"/>
-            <wp:effectExtent l="0" t="0" r="0" b="635"/>
-            <wp:docPr id="1864228056" name="Imagem 1" descr="Tela de computador com fundo preto&#10;&#10;Descrição gerada automaticamente"/>
-            <wp:cNvGraphicFramePr>
-              <a:graphicFrameLocks xmlns:a="http://schemas.openxmlformats.org/drawingml/2006/main" noChangeAspect="1"/>
-            </wp:cNvGraphicFramePr>
-            <a:graphic xmlns:a="http://schemas.openxmlformats.org/drawingml/2006/main">
-              <a:graphicData uri="http://schemas.openxmlformats.org/drawingml/2006/picture">
-                <pic:pic xmlns:pic="http://schemas.openxmlformats.org/drawingml/2006/picture">
-                  <pic:nvPicPr>
-                    <pic:cNvPr id="1864228056" name="Imagem 1" descr="Tela de computador com fundo preto&#10;&#10;Descrição gerada automaticamente"/>
-                    <pic:cNvPicPr/>
-                  </pic:nvPicPr>
-                  <pic:blipFill>
-                    <a:blip r:embed="rId27"/>
-                    <a:stretch>
-                      <a:fillRect/>
-                    </a:stretch>
-                  </pic:blipFill>
-                  <pic:spPr>
-                    <a:xfrm>
-                      <a:off x="0" y="0"/>
-                      <a:ext cx="5400040" cy="3733165"/>
+                      <a:ext cx="5400040" cy="4542790"/>
                     </a:xfrm>
                     <a:prstGeom prst="rect">
                       <a:avLst/>
@@ -5396,10 +5229,6 @@
 </file>
 
 <file path=customXml/item1.xml><?xml version="1.0" encoding="utf-8"?>
-<b:Sources xmlns:b="http://schemas.openxmlformats.org/officeDocument/2006/bibliography" xmlns="http://schemas.openxmlformats.org/officeDocument/2006/bibliography" SelectedStyle="\APASixthEditionOfficeOnline.xsl" StyleName="APA" Version="6"/>
-</file>
-
-<file path=customXml/item2.xml><?xml version="1.0" encoding="utf-8"?>
 <?mso-contentType ?>
 <FormTemplates xmlns="http://schemas.microsoft.com/sharepoint/v3/contenttype/forms">
   <Display>DocumentLibraryForm</Display>
@@ -5408,7 +5237,22 @@
 </FormTemplates>
 </file>
 
+<file path=customXml/item2.xml><?xml version="1.0" encoding="utf-8"?>
+<b:Sources xmlns:b="http://schemas.openxmlformats.org/officeDocument/2006/bibliography" xmlns="http://schemas.openxmlformats.org/officeDocument/2006/bibliography" SelectedStyle="\APASixthEditionOfficeOnline.xsl" StyleName="APA" Version="6"/>
+</file>
+
 <file path=customXml/item3.xml><?xml version="1.0" encoding="utf-8"?>
+<p:properties xmlns:p="http://schemas.microsoft.com/office/2006/metadata/properties" xmlns:xsi="http://www.w3.org/2001/XMLSchema-instance" xmlns:pc="http://schemas.microsoft.com/office/infopath/2007/PartnerControls">
+  <documentManagement>
+    <TaxCatchAll xmlns="32fd580d-99dd-4487-ad22-63aca76adb31" xsi:nil="true"/>
+    <lcf76f155ced4ddcb4097134ff3c332f xmlns="3f61472f-d3e7-46df-8dad-ed6e06f90f43">
+      <Terms xmlns="http://schemas.microsoft.com/office/infopath/2007/PartnerControls"/>
+    </lcf76f155ced4ddcb4097134ff3c332f>
+  </documentManagement>
+</p:properties>
+</file>
+
+<file path=customXml/item4.xml><?xml version="1.0" encoding="utf-8"?>
 <ct:contentTypeSchema xmlns:ct="http://schemas.microsoft.com/office/2006/metadata/contentType" xmlns:ma="http://schemas.microsoft.com/office/2006/metadata/properties/metaAttributes" ct:_="" ma:_="" ma:contentTypeName="Documento" ma:contentTypeID="0x010100091A6C91F154214193999E2E64CD17F1" ma:contentTypeVersion="17" ma:contentTypeDescription="Crie um novo documento." ma:contentTypeScope="" ma:versionID="f76b418303c73c92636a537b0aa9958d">
   <xsd:schema xmlns:xsd="http://www.w3.org/2001/XMLSchema" xmlns:xs="http://www.w3.org/2001/XMLSchema" xmlns:p="http://schemas.microsoft.com/office/2006/metadata/properties" xmlns:ns2="3f61472f-d3e7-46df-8dad-ed6e06f90f43" xmlns:ns3="32fd580d-99dd-4487-ad22-63aca76adb31" targetNamespace="http://schemas.microsoft.com/office/2006/metadata/properties" ma:root="true" ma:fieldsID="4e257808053493d21ee90852ccb4e33b" ns2:_="" ns3:_="">
     <xsd:import namespace="3f61472f-d3e7-46df-8dad-ed6e06f90f43"/>
@@ -5657,18 +5501,15 @@
 </ct:contentTypeSchema>
 </file>
 
-<file path=customXml/item4.xml><?xml version="1.0" encoding="utf-8"?>
-<p:properties xmlns:p="http://schemas.microsoft.com/office/2006/metadata/properties" xmlns:xsi="http://www.w3.org/2001/XMLSchema-instance" xmlns:pc="http://schemas.microsoft.com/office/infopath/2007/PartnerControls">
-  <documentManagement>
-    <TaxCatchAll xmlns="32fd580d-99dd-4487-ad22-63aca76adb31" xsi:nil="true"/>
-    <lcf76f155ced4ddcb4097134ff3c332f xmlns="3f61472f-d3e7-46df-8dad-ed6e06f90f43">
-      <Terms xmlns="http://schemas.microsoft.com/office/infopath/2007/PartnerControls"/>
-    </lcf76f155ced4ddcb4097134ff3c332f>
-  </documentManagement>
-</p:properties>
+<file path=customXml/itemProps1.xml><?xml version="1.0" encoding="utf-8"?>
+<ds:datastoreItem xmlns:ds="http://schemas.openxmlformats.org/officeDocument/2006/customXml" ds:itemID="{0161B7CB-F0D6-4830-B803-7EDD25979007}">
+  <ds:schemaRefs>
+    <ds:schemaRef ds:uri="http://schemas.microsoft.com/sharepoint/v3/contenttype/forms"/>
+  </ds:schemaRefs>
+</ds:datastoreItem>
 </file>
 
-<file path=customXml/itemProps1.xml><?xml version="1.0" encoding="utf-8"?>
+<file path=customXml/itemProps2.xml><?xml version="1.0" encoding="utf-8"?>
 <ds:datastoreItem xmlns:ds="http://schemas.openxmlformats.org/officeDocument/2006/customXml" ds:itemID="{DCD415CA-C0CB-46D1-90EC-94756CA23379}">
   <ds:schemaRefs>
     <ds:schemaRef ds:uri="http://schemas.openxmlformats.org/officeDocument/2006/bibliography"/>
@@ -5676,15 +5517,18 @@
 </ds:datastoreItem>
 </file>
 
-<file path=customXml/itemProps2.xml><?xml version="1.0" encoding="utf-8"?>
-<ds:datastoreItem xmlns:ds="http://schemas.openxmlformats.org/officeDocument/2006/customXml" ds:itemID="{0161B7CB-F0D6-4830-B803-7EDD25979007}">
+<file path=customXml/itemProps3.xml><?xml version="1.0" encoding="utf-8"?>
+<ds:datastoreItem xmlns:ds="http://schemas.openxmlformats.org/officeDocument/2006/customXml" ds:itemID="{45A504DF-A675-46CF-B4C4-B539554E8284}">
   <ds:schemaRefs>
-    <ds:schemaRef ds:uri="http://schemas.microsoft.com/sharepoint/v3/contenttype/forms"/>
+    <ds:schemaRef ds:uri="http://schemas.microsoft.com/office/2006/metadata/properties"/>
+    <ds:schemaRef ds:uri="http://schemas.microsoft.com/office/infopath/2007/PartnerControls"/>
+    <ds:schemaRef ds:uri="32fd580d-99dd-4487-ad22-63aca76adb31"/>
+    <ds:schemaRef ds:uri="3f61472f-d3e7-46df-8dad-ed6e06f90f43"/>
   </ds:schemaRefs>
 </ds:datastoreItem>
 </file>
 
-<file path=customXml/itemProps3.xml><?xml version="1.0" encoding="utf-8"?>
+<file path=customXml/itemProps4.xml><?xml version="1.0" encoding="utf-8"?>
 <ds:datastoreItem xmlns:ds="http://schemas.openxmlformats.org/officeDocument/2006/customXml" ds:itemID="{9B80ABD0-860E-4855-9609-541B4A74B1F8}">
   <ds:schemaRefs>
     <ds:schemaRef ds:uri="http://schemas.microsoft.com/office/2006/metadata/contentType"/>
@@ -5701,15 +5545,4 @@
     <ds:schemaRef ds:uri="http://schemas.microsoft.com/internal/obd"/>
   </ds:schemaRefs>
 </ds:datastoreItem>
-</file>
-
-<file path=customXml/itemProps4.xml><?xml version="1.0" encoding="utf-8"?>
-<ds:datastoreItem xmlns:ds="http://schemas.openxmlformats.org/officeDocument/2006/customXml" ds:itemID="{45A504DF-A675-46CF-B4C4-B539554E8284}">
-  <ds:schemaRefs>
-    <ds:schemaRef ds:uri="http://schemas.microsoft.com/office/2006/metadata/properties"/>
-    <ds:schemaRef ds:uri="http://schemas.microsoft.com/office/infopath/2007/PartnerControls"/>
-    <ds:schemaRef ds:uri="32fd580d-99dd-4487-ad22-63aca76adb31"/>
-    <ds:schemaRef ds:uri="3f61472f-d3e7-46df-8dad-ed6e06f90f43"/>
-  </ds:schemaRefs>
-</ds:datastoreItem>
 </file>
</xml_diff>